<commit_message>
Update Travaille a faire - TP Final.docx
</commit_message>
<xml_diff>
--- a/Travaille a faire - TP Final.docx
+++ b/Travaille a faire - TP Final.docx
@@ -929,7 +929,19 @@
         <w:rPr>
           <w:lang w:val="fr-FR"/>
         </w:rPr>
-        <w:t>Les interfaces des départements :</w:t>
+        <w:t>Les interfaces des départements </w:t>
+      </w:r>
+      <w:r>
+        <w:rPr>
+          <w:lang w:val="fr-FR"/>
+        </w:rPr>
+        <w:t xml:space="preserve">(qui a accès a quoi) </w:t>
+      </w:r>
+      <w:r>
+        <w:rPr>
+          <w:lang w:val="fr-FR"/>
+        </w:rPr>
+        <w:t>:</w:t>
       </w:r>
     </w:p>
     <w:p>
@@ -947,31 +959,7 @@
         <w:rPr>
           <w:lang w:val="fr-FR"/>
         </w:rPr>
-        <w:t>L’administration</w:t>
-      </w:r>
-      <w:r>
-        <w:rPr>
-          <w:lang w:val="fr-FR"/>
-        </w:rPr>
-        <w:t xml:space="preserve"> : consulte</w:t>
-      </w:r>
-      <w:r>
-        <w:rPr>
-          <w:lang w:val="fr-FR"/>
-        </w:rPr>
-        <w:t xml:space="preserve"> le </w:t>
-      </w:r>
-      <w:r>
-        <w:rPr>
-          <w:lang w:val="fr-FR"/>
-        </w:rPr>
-        <w:t>stoker</w:t>
-      </w:r>
-      <w:r>
-        <w:rPr>
-          <w:lang w:val="fr-FR"/>
-        </w:rPr>
-        <w:t xml:space="preserve"> des voitures pour commandes</w:t>
+        <w:t>L’administration : consulte le stoker des voitures pour commandes</w:t>
       </w:r>
     </w:p>
     <w:p>
@@ -989,19 +977,7 @@
         <w:rPr>
           <w:lang w:val="fr-FR"/>
         </w:rPr>
-        <w:t xml:space="preserve">Comptable : connaitre le montant de la commande pour paiement </w:t>
-      </w:r>
-      <w:r>
-        <w:rPr>
-          <w:lang w:val="fr-FR"/>
-        </w:rPr>
-        <w:t>aux fournisseurs</w:t>
-      </w:r>
-      <w:r>
-        <w:rPr>
-          <w:lang w:val="fr-FR"/>
-        </w:rPr>
-        <w:t>, aussi avoir des rapports de vente journalier hebdomadaire, mensuel</w:t>
+        <w:t>Comptable : connaitre le montant de la commande pour paiement aux fournisseurs, aussi avoir des rapports de vente journalier hebdomadaire, mensuel</w:t>
       </w:r>
     </w:p>
     <w:p>
@@ -1019,43 +995,7 @@
         <w:rPr>
           <w:lang w:val="fr-FR"/>
         </w:rPr>
-        <w:t xml:space="preserve">Vendeurs : savoir </w:t>
-      </w:r>
-      <w:r>
-        <w:rPr>
-          <w:lang w:val="fr-FR"/>
-        </w:rPr>
-        <w:t>s’il</w:t>
-      </w:r>
-      <w:r>
-        <w:rPr>
-          <w:lang w:val="fr-FR"/>
-        </w:rPr>
-        <w:t xml:space="preserve"> y a des </w:t>
-      </w:r>
-      <w:r>
-        <w:rPr>
-          <w:lang w:val="fr-FR"/>
-        </w:rPr>
-        <w:t>commandes</w:t>
-      </w:r>
-      <w:r>
-        <w:rPr>
-          <w:lang w:val="fr-FR"/>
-        </w:rPr>
-        <w:t xml:space="preserve"> de voitures </w:t>
-      </w:r>
-      <w:r>
-        <w:rPr>
-          <w:lang w:val="fr-FR"/>
-        </w:rPr>
-        <w:t>en</w:t>
-      </w:r>
-      <w:r>
-        <w:rPr>
-          <w:lang w:val="fr-FR"/>
-        </w:rPr>
-        <w:t xml:space="preserve"> </w:t>
+        <w:t xml:space="preserve">Vendeurs : savoir s’il y a des commandes de voitures en </w:t>
       </w:r>
       <w:r>
         <w:rPr>
@@ -1085,19 +1025,7 @@
         <w:rPr>
           <w:lang w:val="fr-FR"/>
         </w:rPr>
-        <w:t xml:space="preserve">Ressources Humaines : gérer les donnes personnelles des </w:t>
-      </w:r>
-      <w:r>
-        <w:rPr>
-          <w:lang w:val="fr-FR"/>
-        </w:rPr>
-        <w:t>employés</w:t>
-      </w:r>
-      <w:r>
-        <w:rPr>
-          <w:lang w:val="fr-FR"/>
-        </w:rPr>
-        <w:t xml:space="preserve"> et la paye</w:t>
+        <w:t>Ressources Humaines : gérer les donnes personnelles des employés et la paye</w:t>
       </w:r>
     </w:p>
     <w:p>

</xml_diff>